<commit_message>
Create two new word files
</commit_message>
<xml_diff>
--- a/Blah blah blah.docx
+++ b/Blah blah blah.docx
@@ -4,8 +4,104 @@
   <w:body>
     <w:p>
       <w:r>
-        <w:t>Blah blah blah</w:t>
-      </w:r>
+        <w:t xml:space="preserve">Blah </w:t>
+      </w:r>
+      <w:proofErr w:type="spellStart"/>
+      <w:r>
+        <w:t>blah</w:t>
+      </w:r>
+      <w:proofErr w:type="spellEnd"/>
+      <w:r>
+        <w:t xml:space="preserve"> </w:t>
+      </w:r>
+      <w:proofErr w:type="spellStart"/>
+      <w:r>
+        <w:t>blah</w:t>
+      </w:r>
+      <w:proofErr w:type="spellEnd"/>
+    </w:p>
+    <w:p>
+      <w:r>
+        <w:t>SMART HUB ASSIGNMENT</w:t>
+      </w:r>
+    </w:p>
+    <w:p>
+      <w:pPr>
+        <w:pStyle w:val="ListParagraph"/>
+        <w:numPr>
+          <w:ilvl w:val="0"/>
+          <w:numId w:val="3"/>
+        </w:numPr>
+        <w:ind w:hanging="720"/>
+      </w:pPr>
+    </w:p>
+    <w:p>
+      <w:pPr>
+        <w:pStyle w:val="ListParagraph"/>
+        <w:numPr>
+          <w:ilvl w:val="0"/>
+          <w:numId w:val="2"/>
+        </w:numPr>
+      </w:pPr>
+      <w:r>
+        <w:t>Create a new repository called “</w:t>
+      </w:r>
+      <w:proofErr w:type="spellStart"/>
+      <w:r>
+        <w:t>smarthub</w:t>
+      </w:r>
+      <w:proofErr w:type="spellEnd"/>
+      <w:r>
+        <w:t xml:space="preserve"> assignment”</w:t>
+      </w:r>
+    </w:p>
+    <w:p>
+      <w:pPr>
+        <w:pStyle w:val="ListParagraph"/>
+        <w:numPr>
+          <w:ilvl w:val="0"/>
+          <w:numId w:val="2"/>
+        </w:numPr>
+      </w:pPr>
+      <w:r>
+        <w:t>Clone the repository to your system and create a text file in th</w:t>
+      </w:r>
+      <w:r>
+        <w:t xml:space="preserve">is repository that includes 7 </w:t>
+      </w:r>
+      <w:r>
+        <w:t>types of programming languages you know.</w:t>
+      </w:r>
+    </w:p>
+    <w:p>
+      <w:pPr>
+        <w:pStyle w:val="ListParagraph"/>
+        <w:numPr>
+          <w:ilvl w:val="0"/>
+          <w:numId w:val="2"/>
+        </w:numPr>
+      </w:pPr>
+      <w:r>
+        <w:t>Push the files to your new repository.</w:t>
+      </w:r>
+    </w:p>
+    <w:p>
+      <w:pPr>
+        <w:pStyle w:val="ListParagraph"/>
+        <w:numPr>
+          <w:ilvl w:val="0"/>
+          <w:numId w:val="3"/>
+        </w:numPr>
+        <w:ind w:hanging="720"/>
+      </w:pPr>
+      <w:r>
+        <w:t xml:space="preserve">Create two new word files in today’s repository and push to </w:t>
+      </w:r>
+      <w:proofErr w:type="spellStart"/>
+      <w:r>
+        <w:t>github</w:t>
+      </w:r>
+      <w:proofErr w:type="spellEnd"/>
     </w:p>
     <w:sectPr>
       <w:pgSz w:w="11906" w:h="16838"/>
@@ -15,6 +111,287 @@
     </w:sectPr>
   </w:body>
 </w:document>
+</file>
+
+<file path=word/numbering.xml><?xml version="1.0" encoding="utf-8"?>
+<w:numbering xmlns:ve="http://schemas.openxmlformats.org/markup-compatibility/2006" xmlns:o="urn:schemas-microsoft-com:office:office" xmlns:r="http://schemas.openxmlformats.org/officeDocument/2006/relationships" xmlns:m="http://schemas.openxmlformats.org/officeDocument/2006/math" xmlns:v="urn:schemas-microsoft-com:vml" xmlns:wp="http://schemas.openxmlformats.org/drawingml/2006/wordprocessingDrawing" xmlns:w10="urn:schemas-microsoft-com:office:word" xmlns:w="http://schemas.openxmlformats.org/wordprocessingml/2006/main" xmlns:wne="http://schemas.microsoft.com/office/word/2006/wordml">
+  <w:abstractNum w:abstractNumId="0">
+    <w:nsid w:val="22D57162"/>
+    <w:multiLevelType w:val="hybridMultilevel"/>
+    <w:tmpl w:val="C2C6DE0A"/>
+    <w:lvl w:ilvl="0" w:tplc="0809000F">
+      <w:start w:val="1"/>
+      <w:numFmt w:val="decimal"/>
+      <w:lvlText w:val="%1."/>
+      <w:lvlJc w:val="left"/>
+      <w:pPr>
+        <w:ind w:left="720" w:hanging="360"/>
+      </w:pPr>
+      <w:rPr>
+        <w:rFonts w:hint="default"/>
+      </w:rPr>
+    </w:lvl>
+    <w:lvl w:ilvl="1" w:tplc="08090019" w:tentative="1">
+      <w:start w:val="1"/>
+      <w:numFmt w:val="lowerLetter"/>
+      <w:lvlText w:val="%2."/>
+      <w:lvlJc w:val="left"/>
+      <w:pPr>
+        <w:ind w:left="1440" w:hanging="360"/>
+      </w:pPr>
+    </w:lvl>
+    <w:lvl w:ilvl="2" w:tplc="0809001B" w:tentative="1">
+      <w:start w:val="1"/>
+      <w:numFmt w:val="lowerRoman"/>
+      <w:lvlText w:val="%3."/>
+      <w:lvlJc w:val="right"/>
+      <w:pPr>
+        <w:ind w:left="2160" w:hanging="180"/>
+      </w:pPr>
+    </w:lvl>
+    <w:lvl w:ilvl="3" w:tplc="0809000F" w:tentative="1">
+      <w:start w:val="1"/>
+      <w:numFmt w:val="decimal"/>
+      <w:lvlText w:val="%4."/>
+      <w:lvlJc w:val="left"/>
+      <w:pPr>
+        <w:ind w:left="2880" w:hanging="360"/>
+      </w:pPr>
+    </w:lvl>
+    <w:lvl w:ilvl="4" w:tplc="08090019" w:tentative="1">
+      <w:start w:val="1"/>
+      <w:numFmt w:val="lowerLetter"/>
+      <w:lvlText w:val="%5."/>
+      <w:lvlJc w:val="left"/>
+      <w:pPr>
+        <w:ind w:left="3600" w:hanging="360"/>
+      </w:pPr>
+    </w:lvl>
+    <w:lvl w:ilvl="5" w:tplc="0809001B" w:tentative="1">
+      <w:start w:val="1"/>
+      <w:numFmt w:val="lowerRoman"/>
+      <w:lvlText w:val="%6."/>
+      <w:lvlJc w:val="right"/>
+      <w:pPr>
+        <w:ind w:left="4320" w:hanging="180"/>
+      </w:pPr>
+    </w:lvl>
+    <w:lvl w:ilvl="6" w:tplc="0809000F" w:tentative="1">
+      <w:start w:val="1"/>
+      <w:numFmt w:val="decimal"/>
+      <w:lvlText w:val="%7."/>
+      <w:lvlJc w:val="left"/>
+      <w:pPr>
+        <w:ind w:left="5040" w:hanging="360"/>
+      </w:pPr>
+    </w:lvl>
+    <w:lvl w:ilvl="7" w:tplc="08090019" w:tentative="1">
+      <w:start w:val="1"/>
+      <w:numFmt w:val="lowerLetter"/>
+      <w:lvlText w:val="%8."/>
+      <w:lvlJc w:val="left"/>
+      <w:pPr>
+        <w:ind w:left="5760" w:hanging="360"/>
+      </w:pPr>
+    </w:lvl>
+    <w:lvl w:ilvl="8" w:tplc="0809001B" w:tentative="1">
+      <w:start w:val="1"/>
+      <w:numFmt w:val="lowerRoman"/>
+      <w:lvlText w:val="%9."/>
+      <w:lvlJc w:val="right"/>
+      <w:pPr>
+        <w:ind w:left="6480" w:hanging="180"/>
+      </w:pPr>
+    </w:lvl>
+  </w:abstractNum>
+  <w:abstractNum w:abstractNumId="1">
+    <w:nsid w:val="44094C3D"/>
+    <w:multiLevelType w:val="hybridMultilevel"/>
+    <w:tmpl w:val="9270435A"/>
+    <w:lvl w:ilvl="0" w:tplc="0809000F">
+      <w:start w:val="1"/>
+      <w:numFmt w:val="decimal"/>
+      <w:lvlText w:val="%1."/>
+      <w:lvlJc w:val="left"/>
+      <w:pPr>
+        <w:ind w:left="720" w:hanging="360"/>
+      </w:pPr>
+      <w:rPr>
+        <w:rFonts w:hint="default"/>
+      </w:rPr>
+    </w:lvl>
+    <w:lvl w:ilvl="1" w:tplc="08090019" w:tentative="1">
+      <w:start w:val="1"/>
+      <w:numFmt w:val="lowerLetter"/>
+      <w:lvlText w:val="%2."/>
+      <w:lvlJc w:val="left"/>
+      <w:pPr>
+        <w:ind w:left="1440" w:hanging="360"/>
+      </w:pPr>
+    </w:lvl>
+    <w:lvl w:ilvl="2" w:tplc="0809001B" w:tentative="1">
+      <w:start w:val="1"/>
+      <w:numFmt w:val="lowerRoman"/>
+      <w:lvlText w:val="%3."/>
+      <w:lvlJc w:val="right"/>
+      <w:pPr>
+        <w:ind w:left="2160" w:hanging="180"/>
+      </w:pPr>
+    </w:lvl>
+    <w:lvl w:ilvl="3" w:tplc="0809000F" w:tentative="1">
+      <w:start w:val="1"/>
+      <w:numFmt w:val="decimal"/>
+      <w:lvlText w:val="%4."/>
+      <w:lvlJc w:val="left"/>
+      <w:pPr>
+        <w:ind w:left="2880" w:hanging="360"/>
+      </w:pPr>
+    </w:lvl>
+    <w:lvl w:ilvl="4" w:tplc="08090019" w:tentative="1">
+      <w:start w:val="1"/>
+      <w:numFmt w:val="lowerLetter"/>
+      <w:lvlText w:val="%5."/>
+      <w:lvlJc w:val="left"/>
+      <w:pPr>
+        <w:ind w:left="3600" w:hanging="360"/>
+      </w:pPr>
+    </w:lvl>
+    <w:lvl w:ilvl="5" w:tplc="0809001B" w:tentative="1">
+      <w:start w:val="1"/>
+      <w:numFmt w:val="lowerRoman"/>
+      <w:lvlText w:val="%6."/>
+      <w:lvlJc w:val="right"/>
+      <w:pPr>
+        <w:ind w:left="4320" w:hanging="180"/>
+      </w:pPr>
+    </w:lvl>
+    <w:lvl w:ilvl="6" w:tplc="0809000F" w:tentative="1">
+      <w:start w:val="1"/>
+      <w:numFmt w:val="decimal"/>
+      <w:lvlText w:val="%7."/>
+      <w:lvlJc w:val="left"/>
+      <w:pPr>
+        <w:ind w:left="5040" w:hanging="360"/>
+      </w:pPr>
+    </w:lvl>
+    <w:lvl w:ilvl="7" w:tplc="08090019" w:tentative="1">
+      <w:start w:val="1"/>
+      <w:numFmt w:val="lowerLetter"/>
+      <w:lvlText w:val="%8."/>
+      <w:lvlJc w:val="left"/>
+      <w:pPr>
+        <w:ind w:left="5760" w:hanging="360"/>
+      </w:pPr>
+    </w:lvl>
+    <w:lvl w:ilvl="8" w:tplc="0809001B" w:tentative="1">
+      <w:start w:val="1"/>
+      <w:numFmt w:val="lowerRoman"/>
+      <w:lvlText w:val="%9."/>
+      <w:lvlJc w:val="right"/>
+      <w:pPr>
+        <w:ind w:left="6480" w:hanging="180"/>
+      </w:pPr>
+    </w:lvl>
+  </w:abstractNum>
+  <w:abstractNum w:abstractNumId="2">
+    <w:nsid w:val="75980E4F"/>
+    <w:multiLevelType w:val="hybridMultilevel"/>
+    <w:tmpl w:val="19589972"/>
+    <w:lvl w:ilvl="0" w:tplc="08090019">
+      <w:start w:val="1"/>
+      <w:numFmt w:val="lowerLetter"/>
+      <w:lvlText w:val="%1."/>
+      <w:lvlJc w:val="left"/>
+      <w:pPr>
+        <w:ind w:left="720" w:hanging="360"/>
+      </w:pPr>
+      <w:rPr>
+        <w:rFonts w:hint="default"/>
+      </w:rPr>
+    </w:lvl>
+    <w:lvl w:ilvl="1" w:tplc="08090019" w:tentative="1">
+      <w:start w:val="1"/>
+      <w:numFmt w:val="lowerLetter"/>
+      <w:lvlText w:val="%2."/>
+      <w:lvlJc w:val="left"/>
+      <w:pPr>
+        <w:ind w:left="1440" w:hanging="360"/>
+      </w:pPr>
+    </w:lvl>
+    <w:lvl w:ilvl="2" w:tplc="0809001B" w:tentative="1">
+      <w:start w:val="1"/>
+      <w:numFmt w:val="lowerRoman"/>
+      <w:lvlText w:val="%3."/>
+      <w:lvlJc w:val="right"/>
+      <w:pPr>
+        <w:ind w:left="2160" w:hanging="180"/>
+      </w:pPr>
+    </w:lvl>
+    <w:lvl w:ilvl="3" w:tplc="0809000F" w:tentative="1">
+      <w:start w:val="1"/>
+      <w:numFmt w:val="decimal"/>
+      <w:lvlText w:val="%4."/>
+      <w:lvlJc w:val="left"/>
+      <w:pPr>
+        <w:ind w:left="2880" w:hanging="360"/>
+      </w:pPr>
+    </w:lvl>
+    <w:lvl w:ilvl="4" w:tplc="08090019" w:tentative="1">
+      <w:start w:val="1"/>
+      <w:numFmt w:val="lowerLetter"/>
+      <w:lvlText w:val="%5."/>
+      <w:lvlJc w:val="left"/>
+      <w:pPr>
+        <w:ind w:left="3600" w:hanging="360"/>
+      </w:pPr>
+    </w:lvl>
+    <w:lvl w:ilvl="5" w:tplc="0809001B" w:tentative="1">
+      <w:start w:val="1"/>
+      <w:numFmt w:val="lowerRoman"/>
+      <w:lvlText w:val="%6."/>
+      <w:lvlJc w:val="right"/>
+      <w:pPr>
+        <w:ind w:left="4320" w:hanging="180"/>
+      </w:pPr>
+    </w:lvl>
+    <w:lvl w:ilvl="6" w:tplc="0809000F" w:tentative="1">
+      <w:start w:val="1"/>
+      <w:numFmt w:val="decimal"/>
+      <w:lvlText w:val="%7."/>
+      <w:lvlJc w:val="left"/>
+      <w:pPr>
+        <w:ind w:left="5040" w:hanging="360"/>
+      </w:pPr>
+    </w:lvl>
+    <w:lvl w:ilvl="7" w:tplc="08090019" w:tentative="1">
+      <w:start w:val="1"/>
+      <w:numFmt w:val="lowerLetter"/>
+      <w:lvlText w:val="%8."/>
+      <w:lvlJc w:val="left"/>
+      <w:pPr>
+        <w:ind w:left="5760" w:hanging="360"/>
+      </w:pPr>
+    </w:lvl>
+    <w:lvl w:ilvl="8" w:tplc="0809001B" w:tentative="1">
+      <w:start w:val="1"/>
+      <w:numFmt w:val="lowerRoman"/>
+      <w:lvlText w:val="%9."/>
+      <w:lvlJc w:val="right"/>
+      <w:pPr>
+        <w:ind w:left="6480" w:hanging="180"/>
+      </w:pPr>
+    </w:lvl>
+  </w:abstractNum>
+  <w:num w:numId="1">
+    <w:abstractNumId w:val="1"/>
+  </w:num>
+  <w:num w:numId="2">
+    <w:abstractNumId w:val="2"/>
+  </w:num>
+  <w:num w:numId="3">
+    <w:abstractNumId w:val="0"/>
+  </w:num>
+</w:numbering>
 </file>
 
 <file path=word/styles.xml><?xml version="1.0" encoding="utf-8"?>
@@ -206,6 +583,17 @@
     <w:semiHidden/>
     <w:unhideWhenUsed/>
   </w:style>
+  <w:style w:type="paragraph" w:styleId="ListParagraph">
+    <w:name w:val="List Paragraph"/>
+    <w:basedOn w:val="Normal"/>
+    <w:uiPriority w:val="34"/>
+    <w:qFormat/>
+    <w:rsid w:val="000B7B3D"/>
+    <w:pPr>
+      <w:ind w:left="720"/>
+      <w:contextualSpacing/>
+    </w:pPr>
+  </w:style>
 </w:styles>
 </file>
 

</xml_diff>